<commit_message>
fehlende Test Case hinzugefügt
</commit_message>
<xml_diff>
--- a/Semester 1/Software Architecture Document_2013.docx
+++ b/Semester 1/Software Architecture Document_2013.docx
@@ -7,32 +7,26 @@
         <w:pStyle w:val="Titel"/>
         <w:jc w:val="right"/>
       </w:pPr>
-      <w:proofErr w:type="spellStart"/>
-      <w:r>
-        <w:t>OnlineLibrary</w:t>
-      </w:r>
-      <w:proofErr w:type="spellEnd"/>
+      <w:r>
+        <w:t>Online</w:t>
+      </w:r>
+      <w:r>
+        <w:t>-</w:t>
+      </w:r>
+      <w:r>
+        <w:t>Library</w:t>
+      </w:r>
     </w:p>
     <w:p>
       <w:pPr>
         <w:pStyle w:val="Titel"/>
         <w:jc w:val="right"/>
       </w:pPr>
-      <w:r>
-        <w:fldChar w:fldCharType="begin"/>
-      </w:r>
-      <w:r>
-        <w:instrText xml:space="preserve"> TITLE  \* MERGEFORMAT </w:instrText>
-      </w:r>
-      <w:r>
-        <w:fldChar w:fldCharType="separate"/>
-      </w:r>
-      <w:r>
-        <w:t>Software Architecture Document</w:t>
-      </w:r>
-      <w:r>
-        <w:fldChar w:fldCharType="end"/>
-      </w:r>
+      <w:fldSimple w:instr=" TITLE  \* MERGEFORMAT ">
+        <w:r>
+          <w:t>Software Architecture Document</w:t>
+        </w:r>
+      </w:fldSimple>
     </w:p>
     <w:p>
       <w:pPr>
@@ -214,6 +208,8 @@
             <w:r>
               <w:t>30/11/2013</w:t>
             </w:r>
+            <w:bookmarkStart w:id="0" w:name="_GoBack"/>
+            <w:bookmarkEnd w:id="0"/>
           </w:p>
         </w:tc>
         <w:tc>
@@ -1794,326 +1790,315 @@
       <w:r>
         <w:br w:type="page"/>
       </w:r>
-      <w:r>
-        <w:lastRenderedPageBreak/>
-        <w:fldChar w:fldCharType="begin"/>
-      </w:r>
-      <w:r>
-        <w:instrText xml:space="preserve"> TITLE  \* MERGEFORMAT </w:instrText>
-      </w:r>
-      <w:r>
-        <w:fldChar w:fldCharType="separate"/>
-      </w:r>
-      <w:r>
+      <w:fldSimple w:instr=" TITLE  \* MERGEFORMAT ">
+        <w:r>
+          <w:t>Software Architecture Document</w:t>
+        </w:r>
+      </w:fldSimple>
+      <w:r>
+        <w:t xml:space="preserve"> </w:t>
+      </w:r>
+    </w:p>
+    <w:p>
+      <w:pPr>
+        <w:pStyle w:val="berschrift1"/>
+      </w:pPr>
+      <w:bookmarkStart w:id="1" w:name="_Toc456598586"/>
+      <w:bookmarkStart w:id="2" w:name="_Toc373075162"/>
+      <w:r>
+        <w:t>Introduction</w:t>
+      </w:r>
+      <w:bookmarkEnd w:id="1"/>
+      <w:bookmarkEnd w:id="2"/>
+    </w:p>
+    <w:p>
+      <w:pPr>
+        <w:pStyle w:val="berschrift2"/>
+      </w:pPr>
+      <w:bookmarkStart w:id="3" w:name="_Toc456598587"/>
+      <w:bookmarkStart w:id="4" w:name="_Toc373075163"/>
+      <w:r>
+        <w:t>Purpose</w:t>
+      </w:r>
+      <w:bookmarkEnd w:id="3"/>
+      <w:bookmarkEnd w:id="4"/>
+    </w:p>
+    <w:p>
+      <w:pPr>
+        <w:ind w:left="720"/>
+      </w:pPr>
+      <w:bookmarkStart w:id="5" w:name="_Toc456598588"/>
+      <w:r>
+        <w:t>This document provides a comprehensive architectural overview of the system, using a number of different architectural views to depict different aspects of the system. It is intended to capture and convey the significant architectural decisions which have been made on the system.</w:t>
+      </w:r>
+    </w:p>
+    <w:p>
+      <w:pPr>
+        <w:pStyle w:val="berschrift2"/>
+      </w:pPr>
+      <w:bookmarkStart w:id="6" w:name="_Toc373075164"/>
+      <w:r>
+        <w:t>Scope</w:t>
+      </w:r>
+      <w:bookmarkEnd w:id="5"/>
+      <w:bookmarkEnd w:id="6"/>
+    </w:p>
+    <w:p>
+      <w:pPr>
+        <w:pStyle w:val="InfoBlue"/>
+      </w:pPr>
+      <w:bookmarkStart w:id="7" w:name="_Toc456598589"/>
+      <w:r>
+        <w:t>[A brief description of what the Software Architecture Document applies to; what is affected or influenced by this document.]</w:t>
+      </w:r>
+    </w:p>
+    <w:p>
+      <w:pPr>
+        <w:pStyle w:val="berschrift2"/>
+      </w:pPr>
+      <w:bookmarkStart w:id="8" w:name="_Toc373075165"/>
+      <w:r>
+        <w:t>Definitions, Acronyms, and Abbreviations</w:t>
+      </w:r>
+      <w:bookmarkEnd w:id="7"/>
+      <w:bookmarkEnd w:id="8"/>
+    </w:p>
+    <w:p>
+      <w:pPr>
+        <w:pStyle w:val="InfoBlue"/>
+      </w:pPr>
+      <w:r>
+        <w:t xml:space="preserve">[This subsection provides the definitions of all terms, acronyms, and abbreviations required to properly interpret the </w:t>
+      </w:r>
+      <w:r>
+        <w:rPr>
+          <w:rStyle w:val="Fett"/>
+        </w:rPr>
         <w:t>Software Architecture Document</w:t>
       </w:r>
       <w:r>
-        <w:fldChar w:fldCharType="end"/>
-      </w:r>
+        <w:t>.  This information may be provided by reference to the project’s Glossary.]</w:t>
+      </w:r>
+    </w:p>
+    <w:p>
+      <w:pPr>
+        <w:pStyle w:val="berschrift2"/>
+      </w:pPr>
+      <w:bookmarkStart w:id="9" w:name="_Toc456598590"/>
+      <w:bookmarkStart w:id="10" w:name="_Toc373075166"/>
+      <w:r>
+        <w:t>References</w:t>
+      </w:r>
+      <w:bookmarkEnd w:id="9"/>
+      <w:bookmarkEnd w:id="10"/>
+    </w:p>
+    <w:p>
+      <w:pPr>
+        <w:pStyle w:val="InfoBlue"/>
+      </w:pPr>
+      <w:r>
+        <w:t xml:space="preserve">[This subsection provides a complete list of all documents referenced elsewhere in the </w:t>
+      </w:r>
+      <w:r>
+        <w:rPr>
+          <w:rStyle w:val="Fett"/>
+        </w:rPr>
+        <w:t>Software Architecture Document</w:t>
+      </w:r>
+      <w:r>
+        <w:t>. Identify each document by title, report number (if applicable), date, and publishing organization. Specify the sources from which the references can be obtained. This information may be provided by reference to an appendix or to another document.]</w:t>
+      </w:r>
+    </w:p>
+    <w:p>
+      <w:pPr>
+        <w:pStyle w:val="berschrift2"/>
+      </w:pPr>
+      <w:bookmarkStart w:id="11" w:name="_Toc456598591"/>
+      <w:bookmarkStart w:id="12" w:name="_Toc373075167"/>
+      <w:r>
+        <w:t>Overview</w:t>
+      </w:r>
+      <w:bookmarkEnd w:id="11"/>
+      <w:bookmarkEnd w:id="12"/>
+    </w:p>
+    <w:p>
+      <w:pPr>
+        <w:pStyle w:val="InfoBlue"/>
+      </w:pPr>
+      <w:r>
+        <w:t xml:space="preserve">[This subsection describes what the rest of the </w:t>
+      </w:r>
+      <w:r>
+        <w:rPr>
+          <w:rStyle w:val="Fett"/>
+        </w:rPr>
+        <w:t>Software Architecture Document</w:t>
+      </w:r>
+      <w:r>
+        <w:t xml:space="preserve"> contains and explains how the </w:t>
+      </w:r>
+      <w:r>
+        <w:rPr>
+          <w:rStyle w:val="Fett"/>
+        </w:rPr>
+        <w:t>Software Architecture Document</w:t>
+      </w:r>
+      <w:r>
+        <w:t xml:space="preserve"> is organized.]</w:t>
+      </w:r>
+    </w:p>
+    <w:p>
+      <w:pPr>
+        <w:pStyle w:val="berschrift1"/>
+      </w:pPr>
+      <w:bookmarkStart w:id="13" w:name="_Toc373075168"/>
+      <w:r>
+        <w:t>Architectural Representation</w:t>
+      </w:r>
+      <w:bookmarkEnd w:id="13"/>
       <w:r>
         <w:t xml:space="preserve"> </w:t>
       </w:r>
     </w:p>
     <w:p>
       <w:pPr>
+        <w:pStyle w:val="InfoBlue"/>
+      </w:pPr>
+      <w:r>
+        <w:t xml:space="preserve">[This section describes what software architecture is for the current system, and how it is represented. Of the </w:t>
+      </w:r>
+      <w:r>
+        <w:rPr>
+          <w:rStyle w:val="Fett"/>
+        </w:rPr>
+        <w:t>Use-Case</w:t>
+      </w:r>
+      <w:r>
+        <w:t xml:space="preserve">, </w:t>
+      </w:r>
+      <w:r>
+        <w:rPr>
+          <w:rStyle w:val="Fett"/>
+        </w:rPr>
+        <w:t>Logical</w:t>
+      </w:r>
+      <w:r>
+        <w:t xml:space="preserve">, </w:t>
+      </w:r>
+      <w:r>
+        <w:rPr>
+          <w:rStyle w:val="Fett"/>
+        </w:rPr>
+        <w:t>Process</w:t>
+      </w:r>
+      <w:r>
+        <w:t xml:space="preserve">, </w:t>
+      </w:r>
+      <w:r>
+        <w:rPr>
+          <w:rStyle w:val="Fett"/>
+        </w:rPr>
+        <w:t>Deployment</w:t>
+      </w:r>
+      <w:r>
+        <w:t xml:space="preserve">, and </w:t>
+      </w:r>
+      <w:r>
+        <w:rPr>
+          <w:rStyle w:val="Fett"/>
+        </w:rPr>
+        <w:t>Implementation Views</w:t>
+      </w:r>
+      <w:r>
+        <w:t>, it enumerates the views that are necessary, and for each view, explains what types of model elements it contains.]</w:t>
+      </w:r>
+    </w:p>
+    <w:p>
+      <w:pPr>
         <w:pStyle w:val="berschrift1"/>
       </w:pPr>
-      <w:bookmarkStart w:id="0" w:name="_Toc456598586"/>
-      <w:bookmarkStart w:id="1" w:name="_Toc373075162"/>
-      <w:r>
-        <w:t>Introduction</w:t>
-      </w:r>
-      <w:bookmarkEnd w:id="0"/>
-      <w:bookmarkEnd w:id="1"/>
+      <w:bookmarkStart w:id="14" w:name="_Toc373075169"/>
+      <w:r>
+        <w:t>Architectural Goals and Constraints</w:t>
+      </w:r>
+      <w:bookmarkEnd w:id="14"/>
+      <w:r>
+        <w:t xml:space="preserve"> </w:t>
+      </w:r>
+    </w:p>
+    <w:p>
+      <w:pPr>
+        <w:pStyle w:val="InfoBlue"/>
+      </w:pPr>
+      <w:r>
+        <w:t>[This section describes the software requirements and objectives that have some significant impact on the architecture; for example, safety, security, privacy, use of an off-the-shelf product, portability, distribution, and reuse. It also captures the special constraints that may apply: design and implementation strategy, development tools, team structure, schedule, legacy code, and so on.]</w:t>
+      </w:r>
+    </w:p>
+    <w:p>
+      <w:pPr>
+        <w:pStyle w:val="Textkrper"/>
+      </w:pPr>
+      <w:r>
+        <w:t xml:space="preserve">Write here which external interfaces and dependencies you have. </w:t>
+      </w:r>
+    </w:p>
+    <w:p>
+      <w:pPr>
+        <w:pStyle w:val="Textkrper"/>
+      </w:pPr>
+      <w:r>
+        <w:t xml:space="preserve">Make sure to include external systems and libraries in your diagrams below. </w:t>
+      </w:r>
+    </w:p>
+    <w:p>
+      <w:pPr>
+        <w:pStyle w:val="berschrift1"/>
+      </w:pPr>
+      <w:bookmarkStart w:id="15" w:name="_Toc373075170"/>
+      <w:r>
+        <w:t>Use-Case View</w:t>
+      </w:r>
+      <w:bookmarkEnd w:id="15"/>
+      <w:r>
+        <w:t xml:space="preserve"> </w:t>
+      </w:r>
+    </w:p>
+    <w:p>
+      <w:pPr>
+        <w:pStyle w:val="InfoBlue"/>
+      </w:pPr>
+      <w:r>
+        <w:t>See SRS</w:t>
+      </w:r>
     </w:p>
     <w:p>
       <w:pPr>
         <w:pStyle w:val="berschrift2"/>
       </w:pPr>
-      <w:bookmarkStart w:id="2" w:name="_Toc456598587"/>
-      <w:bookmarkStart w:id="3" w:name="_Toc373075163"/>
-      <w:r>
-        <w:t>Purpose</w:t>
-      </w:r>
-      <w:bookmarkEnd w:id="2"/>
-      <w:bookmarkEnd w:id="3"/>
-    </w:p>
-    <w:p>
-      <w:pPr>
-        <w:ind w:left="720"/>
-      </w:pPr>
-      <w:bookmarkStart w:id="4" w:name="_Toc456598588"/>
-      <w:r>
-        <w:t>This document provides a comprehensive architectural overview of the system, using a number of different architectural views to depict different aspects of the system. It is intended to capture and convey the significant architectural decisions which have been made on the system.</w:t>
-      </w:r>
-    </w:p>
-    <w:p>
-      <w:pPr>
-        <w:pStyle w:val="berschrift2"/>
-      </w:pPr>
-      <w:bookmarkStart w:id="5" w:name="_Toc373075164"/>
-      <w:r>
-        <w:t>Scope</w:t>
-      </w:r>
-      <w:bookmarkEnd w:id="4"/>
-      <w:bookmarkEnd w:id="5"/>
+      <w:bookmarkStart w:id="16" w:name="_Toc373075171"/>
+      <w:r>
+        <w:t>Use-Case Realizations</w:t>
+      </w:r>
+      <w:bookmarkEnd w:id="16"/>
     </w:p>
     <w:p>
       <w:pPr>
         <w:pStyle w:val="InfoBlue"/>
       </w:pPr>
-      <w:bookmarkStart w:id="6" w:name="_Toc456598589"/>
-      <w:r>
-        <w:t>[A brief description of what the Software Architecture Document applies to; what is affected or influenced by this document.]</w:t>
-      </w:r>
-    </w:p>
-    <w:p>
-      <w:pPr>
-        <w:pStyle w:val="berschrift2"/>
-      </w:pPr>
-      <w:bookmarkStart w:id="7" w:name="_Toc373075165"/>
-      <w:r>
-        <w:t>Definitions, Acronyms, and Abbreviations</w:t>
-      </w:r>
-      <w:bookmarkEnd w:id="6"/>
-      <w:bookmarkEnd w:id="7"/>
-    </w:p>
-    <w:p>
-      <w:pPr>
-        <w:pStyle w:val="InfoBlue"/>
-      </w:pPr>
-      <w:r>
-        <w:t xml:space="preserve">[This subsection provides the definitions of all terms, acronyms, and abbreviations required to properly interpret the </w:t>
-      </w:r>
-      <w:r>
-        <w:rPr>
-          <w:rStyle w:val="Fett"/>
-        </w:rPr>
-        <w:t>Software Architecture Document</w:t>
-      </w:r>
-      <w:r>
-        <w:t>.  This information may be provided by reference to the project’s Glossary.]</w:t>
-      </w:r>
-    </w:p>
-    <w:p>
-      <w:pPr>
-        <w:pStyle w:val="berschrift2"/>
-      </w:pPr>
-      <w:bookmarkStart w:id="8" w:name="_Toc456598590"/>
-      <w:bookmarkStart w:id="9" w:name="_Toc373075166"/>
-      <w:r>
-        <w:t>References</w:t>
-      </w:r>
-      <w:bookmarkEnd w:id="8"/>
-      <w:bookmarkEnd w:id="9"/>
-    </w:p>
-    <w:p>
-      <w:pPr>
-        <w:pStyle w:val="InfoBlue"/>
-      </w:pPr>
-      <w:r>
-        <w:t xml:space="preserve">[This subsection provides a complete list of all documents referenced elsewhere in the </w:t>
-      </w:r>
-      <w:r>
-        <w:rPr>
-          <w:rStyle w:val="Fett"/>
-        </w:rPr>
-        <w:t>Software Architecture Document</w:t>
-      </w:r>
-      <w:r>
-        <w:t>. Identify each document by title, report number (if applicable), date, and publishing organization. Specify the sources from which the references can be obtained. This information may be provided by reference to an appendix or to another document.]</w:t>
-      </w:r>
-    </w:p>
-    <w:p>
-      <w:pPr>
-        <w:pStyle w:val="berschrift2"/>
-      </w:pPr>
-      <w:bookmarkStart w:id="10" w:name="_Toc456598591"/>
-      <w:bookmarkStart w:id="11" w:name="_Toc373075167"/>
-      <w:r>
-        <w:t>Overview</w:t>
-      </w:r>
-      <w:bookmarkEnd w:id="10"/>
-      <w:bookmarkEnd w:id="11"/>
-    </w:p>
-    <w:p>
-      <w:pPr>
-        <w:pStyle w:val="InfoBlue"/>
-      </w:pPr>
-      <w:r>
-        <w:t xml:space="preserve">[This subsection describes what the rest of the </w:t>
-      </w:r>
-      <w:r>
-        <w:rPr>
-          <w:rStyle w:val="Fett"/>
-        </w:rPr>
-        <w:t>Software Architecture Document</w:t>
-      </w:r>
-      <w:r>
-        <w:t xml:space="preserve"> contains and explains how the </w:t>
-      </w:r>
-      <w:r>
-        <w:rPr>
-          <w:rStyle w:val="Fett"/>
-        </w:rPr>
-        <w:t>Software Architecture Document</w:t>
-      </w:r>
-      <w:r>
-        <w:t xml:space="preserve"> is organized.]</w:t>
-      </w:r>
-    </w:p>
+      <w:r>
+        <w:t>See SRS</w:t>
+      </w:r>
+    </w:p>
+    <w:p/>
     <w:p>
       <w:pPr>
         <w:pStyle w:val="berschrift1"/>
       </w:pPr>
-      <w:bookmarkStart w:id="12" w:name="_Toc373075168"/>
-      <w:r>
-        <w:t>Architectural Representation</w:t>
-      </w:r>
-      <w:bookmarkEnd w:id="12"/>
-      <w:r>
-        <w:t xml:space="preserve"> </w:t>
-      </w:r>
-    </w:p>
-    <w:p>
-      <w:pPr>
-        <w:pStyle w:val="InfoBlue"/>
-      </w:pPr>
-      <w:r>
-        <w:t xml:space="preserve">[This section describes what software architecture is for the current system, and how it is represented. Of the </w:t>
-      </w:r>
-      <w:r>
-        <w:rPr>
-          <w:rStyle w:val="Fett"/>
-        </w:rPr>
-        <w:t>Use-Case</w:t>
-      </w:r>
-      <w:r>
-        <w:t xml:space="preserve">, </w:t>
-      </w:r>
-      <w:r>
-        <w:rPr>
-          <w:rStyle w:val="Fett"/>
-        </w:rPr>
-        <w:t>Logical</w:t>
-      </w:r>
-      <w:r>
-        <w:t xml:space="preserve">, </w:t>
-      </w:r>
-      <w:r>
-        <w:rPr>
-          <w:rStyle w:val="Fett"/>
-        </w:rPr>
-        <w:t>Process</w:t>
-      </w:r>
-      <w:r>
-        <w:t xml:space="preserve">, </w:t>
-      </w:r>
-      <w:r>
-        <w:rPr>
-          <w:rStyle w:val="Fett"/>
-        </w:rPr>
-        <w:t>Deployment</w:t>
-      </w:r>
-      <w:r>
-        <w:t xml:space="preserve">, and </w:t>
-      </w:r>
-      <w:r>
-        <w:rPr>
-          <w:rStyle w:val="Fett"/>
-        </w:rPr>
-        <w:t>Implementation Views</w:t>
-      </w:r>
-      <w:r>
-        <w:t>, it enumerates the views that are necessary, and for each view, explains what types of model elements it contains.]</w:t>
-      </w:r>
-    </w:p>
-    <w:p>
-      <w:pPr>
-        <w:pStyle w:val="berschrift1"/>
-      </w:pPr>
-      <w:bookmarkStart w:id="13" w:name="_Toc373075169"/>
-      <w:r>
-        <w:t>Architectural Goals and Constraints</w:t>
-      </w:r>
-      <w:bookmarkEnd w:id="13"/>
-      <w:r>
-        <w:t xml:space="preserve"> </w:t>
-      </w:r>
-    </w:p>
-    <w:p>
-      <w:pPr>
-        <w:pStyle w:val="InfoBlue"/>
-      </w:pPr>
-      <w:r>
-        <w:t>[This section describes the software requirements and objectives that have some significant impact on the architecture; for example, safety, security, privacy, use of an off-the-shelf product, portability, distribution, and reuse. It also captures the special constraints that may apply: design and implementation strategy, development tools, team structure, schedule, legacy code, and so on.]</w:t>
-      </w:r>
-    </w:p>
-    <w:p>
-      <w:pPr>
-        <w:pStyle w:val="Textkrper"/>
-      </w:pPr>
-      <w:r>
-        <w:t xml:space="preserve">Write here which external interfaces and dependencies you have. </w:t>
-      </w:r>
-    </w:p>
-    <w:p>
-      <w:pPr>
-        <w:pStyle w:val="Textkrper"/>
-      </w:pPr>
-      <w:r>
-        <w:t xml:space="preserve">Make sure to include external systems and libraries in your diagrams below. </w:t>
-      </w:r>
-    </w:p>
-    <w:p>
-      <w:pPr>
-        <w:pStyle w:val="berschrift1"/>
-      </w:pPr>
-      <w:bookmarkStart w:id="14" w:name="_Toc373075170"/>
-      <w:r>
-        <w:t>Use-Case View</w:t>
-      </w:r>
-      <w:bookmarkEnd w:id="14"/>
-      <w:r>
-        <w:t xml:space="preserve"> </w:t>
-      </w:r>
-    </w:p>
-    <w:p>
-      <w:pPr>
-        <w:pStyle w:val="InfoBlue"/>
-      </w:pPr>
-      <w:r>
-        <w:t>See SRS</w:t>
-      </w:r>
-    </w:p>
-    <w:p>
-      <w:pPr>
-        <w:pStyle w:val="berschrift2"/>
-      </w:pPr>
-      <w:bookmarkStart w:id="15" w:name="_Toc373075171"/>
-      <w:r>
-        <w:t>Use-Case Realizations</w:t>
-      </w:r>
-      <w:bookmarkEnd w:id="15"/>
-    </w:p>
-    <w:p>
-      <w:pPr>
-        <w:pStyle w:val="InfoBlue"/>
-      </w:pPr>
-      <w:r>
-        <w:t>See SRS</w:t>
-      </w:r>
-    </w:p>
-    <w:p/>
-    <w:p>
-      <w:pPr>
-        <w:pStyle w:val="berschrift1"/>
-      </w:pPr>
-      <w:bookmarkStart w:id="16" w:name="_Toc373075172"/>
+      <w:bookmarkStart w:id="17" w:name="_Toc373075172"/>
       <w:r>
         <w:t>Logical View</w:t>
       </w:r>
-      <w:bookmarkEnd w:id="16"/>
+      <w:bookmarkEnd w:id="17"/>
       <w:r>
         <w:t xml:space="preserve"> </w:t>
       </w:r>
@@ -2134,11 +2119,11 @@
       <w:pPr>
         <w:pStyle w:val="berschrift2"/>
       </w:pPr>
-      <w:bookmarkStart w:id="17" w:name="_Toc373075173"/>
+      <w:bookmarkStart w:id="18" w:name="_Toc373075173"/>
       <w:r>
         <w:t>Overview</w:t>
       </w:r>
-      <w:bookmarkEnd w:id="17"/>
+      <w:bookmarkEnd w:id="18"/>
     </w:p>
     <w:p>
       <w:pPr>
@@ -2211,11 +2196,11 @@
       <w:pPr>
         <w:pStyle w:val="berschrift2"/>
       </w:pPr>
-      <w:bookmarkStart w:id="18" w:name="_Toc373075174"/>
+      <w:bookmarkStart w:id="19" w:name="_Toc373075174"/>
       <w:r>
         <w:t>Architecturally Significant Design Packages</w:t>
       </w:r>
-      <w:bookmarkEnd w:id="18"/>
+      <w:bookmarkEnd w:id="19"/>
     </w:p>
     <w:p>
       <w:pPr>
@@ -2280,11 +2265,11 @@
       <w:pPr>
         <w:pStyle w:val="berschrift1"/>
       </w:pPr>
-      <w:bookmarkStart w:id="19" w:name="_Toc373075175"/>
+      <w:bookmarkStart w:id="20" w:name="_Toc373075175"/>
       <w:r>
         <w:t>Process View</w:t>
       </w:r>
-      <w:bookmarkEnd w:id="19"/>
+      <w:bookmarkEnd w:id="20"/>
       <w:r>
         <w:t xml:space="preserve"> </w:t>
       </w:r>
@@ -2301,11 +2286,11 @@
       <w:pPr>
         <w:pStyle w:val="berschrift1"/>
       </w:pPr>
-      <w:bookmarkStart w:id="20" w:name="_Toc373075176"/>
+      <w:bookmarkStart w:id="21" w:name="_Toc373075176"/>
       <w:r>
         <w:t>Deployment View</w:t>
       </w:r>
-      <w:bookmarkEnd w:id="20"/>
+      <w:bookmarkEnd w:id="21"/>
       <w:r>
         <w:t xml:space="preserve"> </w:t>
       </w:r>
@@ -2369,10 +2354,7 @@
       </w:r>
     </w:p>
     <w:p/>
-    <w:p>
-      <w:bookmarkStart w:id="21" w:name="_GoBack"/>
-      <w:bookmarkEnd w:id="21"/>
-    </w:p>
+    <w:p/>
     <w:p/>
     <w:p/>
     <w:p/>
@@ -2640,27 +2622,17 @@
           <w:r>
             <w:sym w:font="Symbol" w:char="F0D3"/>
           </w:r>
-          <w:r>
-            <w:fldChar w:fldCharType="begin"/>
-          </w:r>
-          <w:r>
-            <w:instrText xml:space="preserve"> DOCPROPERTY "Company"  \* MERGEFORMAT </w:instrText>
-          </w:r>
-          <w:r>
-            <w:fldChar w:fldCharType="separate"/>
-          </w:r>
-          <w:r>
-            <w:t>&lt;</w:t>
-          </w:r>
-          <w:r>
-            <w:t>DHBW</w:t>
-          </w:r>
-          <w:r>
-            <w:t>&gt;</w:t>
-          </w:r>
-          <w:r>
-            <w:fldChar w:fldCharType="end"/>
-          </w:r>
+          <w:fldSimple w:instr=" DOCPROPERTY &quot;Company&quot;  \* MERGEFORMAT ">
+            <w:r>
+              <w:t>&lt;</w:t>
+            </w:r>
+            <w:r>
+              <w:t>DHBW</w:t>
+            </w:r>
+            <w:r>
+              <w:t>&gt;</w:t>
+            </w:r>
+          </w:fldSimple>
           <w:r>
             <w:t xml:space="preserve">, </w:t>
           </w:r>
@@ -2677,7 +2649,7 @@
             <w:rPr>
               <w:noProof/>
             </w:rPr>
-            <w:t>2013</w:t>
+            <w:t>2014</w:t>
           </w:r>
           <w:r>
             <w:fldChar w:fldCharType="end"/>
@@ -2724,7 +2696,7 @@
               <w:rStyle w:val="Seitenzahl"/>
               <w:noProof/>
             </w:rPr>
-            <w:t>6</w:t>
+            <w:t>4</w:t>
           </w:r>
           <w:r>
             <w:rPr>
@@ -2933,21 +2905,11 @@
           <w:tcW w:w="6379" w:type="dxa"/>
         </w:tcPr>
         <w:p>
-          <w:r>
-            <w:fldChar w:fldCharType="begin"/>
-          </w:r>
-          <w:r>
-            <w:instrText xml:space="preserve"> TITLE  \* MERGEFORMAT </w:instrText>
-          </w:r>
-          <w:r>
-            <w:fldChar w:fldCharType="separate"/>
-          </w:r>
-          <w:r>
-            <w:t>Software Architecture Document</w:t>
-          </w:r>
-          <w:r>
-            <w:fldChar w:fldCharType="end"/>
-          </w:r>
+          <w:fldSimple w:instr=" TITLE  \* MERGEFORMAT ">
+            <w:r>
+              <w:t>Software Architecture Document</w:t>
+            </w:r>
+          </w:fldSimple>
         </w:p>
       </w:tc>
       <w:tc>

</xml_diff>

<commit_message>
Software Architecture Document.pdf added and updated
</commit_message>
<xml_diff>
--- a/Semester 1/Software Architecture Document_2013.docx
+++ b/Semester 1/Software Architecture Document_2013.docx
@@ -22,11 +22,21 @@
         <w:pStyle w:val="Titel"/>
         <w:jc w:val="right"/>
       </w:pPr>
-      <w:fldSimple w:instr=" TITLE  \* MERGEFORMAT ">
-        <w:r>
-          <w:t>Software Architecture Document</w:t>
-        </w:r>
-      </w:fldSimple>
+      <w:r>
+        <w:fldChar w:fldCharType="begin"/>
+      </w:r>
+      <w:r>
+        <w:instrText xml:space="preserve"> TITLE  \* MERGEFORMAT </w:instrText>
+      </w:r>
+      <w:r>
+        <w:fldChar w:fldCharType="separate"/>
+      </w:r>
+      <w:r>
+        <w:t>Software Architecture Document</w:t>
+      </w:r>
+      <w:r>
+        <w:fldChar w:fldCharType="end"/>
+      </w:r>
     </w:p>
     <w:p>
       <w:pPr>
@@ -208,8 +218,6 @@
             <w:r>
               <w:t>30/11/2013</w:t>
             </w:r>
-            <w:bookmarkStart w:id="0" w:name="_GoBack"/>
-            <w:bookmarkEnd w:id="0"/>
           </w:p>
         </w:tc>
         <w:tc>
@@ -252,13 +260,8 @@
             <w:pPr>
               <w:pStyle w:val="Tabletext"/>
             </w:pPr>
-            <w:proofErr w:type="spellStart"/>
             <w:r>
-              <w:t>Torsten</w:t>
-            </w:r>
-            <w:proofErr w:type="spellEnd"/>
-            <w:r>
-              <w:t>, Wanping</w:t>
+              <w:t>Torsten, Wanping</w:t>
             </w:r>
           </w:p>
         </w:tc>
@@ -272,6 +275,9 @@
             <w:pPr>
               <w:pStyle w:val="Tabletext"/>
             </w:pPr>
+            <w:r>
+              <w:t>10/06/2014</w:t>
+            </w:r>
           </w:p>
         </w:tc>
         <w:tc>
@@ -282,6 +288,9 @@
             <w:pPr>
               <w:pStyle w:val="Tabletext"/>
             </w:pPr>
+            <w:r>
+              <w:t>1.1</w:t>
+            </w:r>
           </w:p>
         </w:tc>
         <w:tc>
@@ -292,6 +301,9 @@
             <w:pPr>
               <w:pStyle w:val="Tabletext"/>
             </w:pPr>
+            <w:r>
+              <w:t>Software Architecture Document</w:t>
+            </w:r>
           </w:p>
         </w:tc>
         <w:tc>
@@ -302,6 +314,9 @@
             <w:pPr>
               <w:pStyle w:val="Tabletext"/>
             </w:pPr>
+            <w:r>
+              <w:t>Torsten, Wanping</w:t>
+            </w:r>
           </w:p>
         </w:tc>
       </w:tr>
@@ -1444,37 +1459,10 @@
         <w:rPr>
           <w:noProof/>
         </w:rPr>
-        <w:fldChar w:fldCharType="begin"/>
-      </w:r>
-      <w:r>
-        <w:rPr>
-          <w:noProof/>
-        </w:rPr>
-        <w:instrText xml:space="preserve"> PAGEREF _Toc373075175 \h </w:instrText>
-      </w:r>
-      <w:r>
-        <w:rPr>
-          <w:noProof/>
-        </w:rPr>
-      </w:r>
-      <w:r>
-        <w:rPr>
-          <w:noProof/>
-        </w:rPr>
-        <w:fldChar w:fldCharType="separate"/>
-      </w:r>
-      <w:r>
-        <w:rPr>
-          <w:noProof/>
-        </w:rPr>
-        <w:t>6</w:t>
-      </w:r>
-      <w:r>
-        <w:rPr>
-          <w:noProof/>
-        </w:rPr>
-        <w:fldChar w:fldCharType="end"/>
-      </w:r>
+        <w:t>5</w:t>
+      </w:r>
+      <w:bookmarkStart w:id="0" w:name="_GoBack"/>
+      <w:bookmarkEnd w:id="0"/>
     </w:p>
     <w:p>
       <w:pPr>
@@ -1596,36 +1584,7 @@
         <w:rPr>
           <w:noProof/>
         </w:rPr>
-        <w:fldChar w:fldCharType="begin"/>
-      </w:r>
-      <w:r>
-        <w:rPr>
-          <w:noProof/>
-        </w:rPr>
-        <w:instrText xml:space="preserve"> PAGEREF _Toc373075177 \h </w:instrText>
-      </w:r>
-      <w:r>
-        <w:rPr>
-          <w:noProof/>
-        </w:rPr>
-      </w:r>
-      <w:r>
-        <w:rPr>
-          <w:noProof/>
-        </w:rPr>
-        <w:fldChar w:fldCharType="separate"/>
-      </w:r>
-      <w:r>
-        <w:rPr>
-          <w:noProof/>
-        </w:rPr>
-        <w:t>6</w:t>
-      </w:r>
-      <w:r>
-        <w:rPr>
-          <w:noProof/>
-        </w:rPr>
-        <w:fldChar w:fldCharType="end"/>
+        <w:t>7</w:t>
       </w:r>
     </w:p>
     <w:p>
@@ -1672,36 +1631,7 @@
         <w:rPr>
           <w:noProof/>
         </w:rPr>
-        <w:fldChar w:fldCharType="begin"/>
-      </w:r>
-      <w:r>
-        <w:rPr>
-          <w:noProof/>
-        </w:rPr>
-        <w:instrText xml:space="preserve"> PAGEREF _Toc373075178 \h </w:instrText>
-      </w:r>
-      <w:r>
-        <w:rPr>
-          <w:noProof/>
-        </w:rPr>
-      </w:r>
-      <w:r>
-        <w:rPr>
-          <w:noProof/>
-        </w:rPr>
-        <w:fldChar w:fldCharType="separate"/>
-      </w:r>
-      <w:r>
-        <w:rPr>
-          <w:noProof/>
-        </w:rPr>
-        <w:t>6</w:t>
-      </w:r>
-      <w:r>
-        <w:rPr>
-          <w:noProof/>
-        </w:rPr>
-        <w:fldChar w:fldCharType="end"/>
+        <w:t>7</w:t>
       </w:r>
     </w:p>
     <w:p>
@@ -1748,53 +1678,35 @@
         <w:rPr>
           <w:noProof/>
         </w:rPr>
+        <w:t>7</w:t>
+      </w:r>
+    </w:p>
+    <w:p>
+      <w:pPr>
+        <w:pStyle w:val="Titel"/>
+      </w:pPr>
+      <w:r>
+        <w:fldChar w:fldCharType="end"/>
+      </w:r>
+      <w:r>
+        <w:br w:type="page"/>
+      </w:r>
+      <w:r>
+        <w:lastRenderedPageBreak/>
         <w:fldChar w:fldCharType="begin"/>
       </w:r>
       <w:r>
-        <w:rPr>
-          <w:noProof/>
-        </w:rPr>
-        <w:instrText xml:space="preserve"> PAGEREF _Toc373075179 \h </w:instrText>
-      </w:r>
-      <w:r>
-        <w:rPr>
-          <w:noProof/>
-        </w:rPr>
-      </w:r>
-      <w:r>
-        <w:rPr>
-          <w:noProof/>
-        </w:rPr>
+        <w:instrText xml:space="preserve"> TITLE  \* MERGEFORMAT </w:instrText>
+      </w:r>
+      <w:r>
         <w:fldChar w:fldCharType="separate"/>
       </w:r>
       <w:r>
-        <w:rPr>
-          <w:noProof/>
-        </w:rPr>
-        <w:t>6</w:t>
-      </w:r>
-      <w:r>
-        <w:rPr>
-          <w:noProof/>
-        </w:rPr>
+        <w:t>Software Architecture Document</w:t>
+      </w:r>
+      <w:r>
         <w:fldChar w:fldCharType="end"/>
       </w:r>
-    </w:p>
-    <w:p>
-      <w:pPr>
-        <w:pStyle w:val="Titel"/>
-      </w:pPr>
-      <w:r>
-        <w:fldChar w:fldCharType="end"/>
-      </w:r>
-      <w:r>
-        <w:br w:type="page"/>
-      </w:r>
-      <w:fldSimple w:instr=" TITLE  \* MERGEFORMAT ">
-        <w:r>
-          <w:t>Software Architecture Document</w:t>
-        </w:r>
-      </w:fldSimple>
       <w:r>
         <w:t xml:space="preserve"> </w:t>
       </w:r>
@@ -1849,7 +1761,7 @@
       </w:pPr>
       <w:bookmarkStart w:id="7" w:name="_Toc456598589"/>
       <w:r>
-        <w:t>[A brief description of what the Software Architecture Document applies to; what is affected or influenced by this document.]</w:t>
+        <w:t>This document contains the MVC as well as the class diagram of the project OnLib.</w:t>
       </w:r>
     </w:p>
     <w:p>
@@ -1868,16 +1780,7 @@
         <w:pStyle w:val="InfoBlue"/>
       </w:pPr>
       <w:r>
-        <w:t xml:space="preserve">[This subsection provides the definitions of all terms, acronyms, and abbreviations required to properly interpret the </w:t>
-      </w:r>
-      <w:r>
-        <w:rPr>
-          <w:rStyle w:val="Fett"/>
-        </w:rPr>
-        <w:t>Software Architecture Document</w:t>
-      </w:r>
-      <w:r>
-        <w:t>.  This information may be provided by reference to the project’s Glossary.]</w:t>
+        <w:t>n.a.</w:t>
       </w:r>
     </w:p>
     <w:p>
@@ -1897,16 +1800,7 @@
         <w:pStyle w:val="InfoBlue"/>
       </w:pPr>
       <w:r>
-        <w:t xml:space="preserve">[This subsection provides a complete list of all documents referenced elsewhere in the </w:t>
-      </w:r>
-      <w:r>
-        <w:rPr>
-          <w:rStyle w:val="Fett"/>
-        </w:rPr>
-        <w:t>Software Architecture Document</w:t>
-      </w:r>
-      <w:r>
-        <w:t>. Identify each document by title, report number (if applicable), date, and publishing organization. Specify the sources from which the references can be obtained. This information may be provided by reference to an appendix or to another document.]</w:t>
+        <w:t>This document contains all 5 Use Case documents and SRS document.</w:t>
       </w:r>
     </w:p>
     <w:p>
@@ -1965,52 +1859,7 @@
         <w:pStyle w:val="InfoBlue"/>
       </w:pPr>
       <w:r>
-        <w:t xml:space="preserve">[This section describes what software architecture is for the current system, and how it is represented. Of the </w:t>
-      </w:r>
-      <w:r>
-        <w:rPr>
-          <w:rStyle w:val="Fett"/>
-        </w:rPr>
-        <w:t>Use-Case</w:t>
-      </w:r>
-      <w:r>
-        <w:t xml:space="preserve">, </w:t>
-      </w:r>
-      <w:r>
-        <w:rPr>
-          <w:rStyle w:val="Fett"/>
-        </w:rPr>
-        <w:t>Logical</w:t>
-      </w:r>
-      <w:r>
-        <w:t xml:space="preserve">, </w:t>
-      </w:r>
-      <w:r>
-        <w:rPr>
-          <w:rStyle w:val="Fett"/>
-        </w:rPr>
-        <w:t>Process</w:t>
-      </w:r>
-      <w:r>
-        <w:t xml:space="preserve">, </w:t>
-      </w:r>
-      <w:r>
-        <w:rPr>
-          <w:rStyle w:val="Fett"/>
-        </w:rPr>
-        <w:t>Deployment</w:t>
-      </w:r>
-      <w:r>
-        <w:t xml:space="preserve">, and </w:t>
-      </w:r>
-      <w:r>
-        <w:rPr>
-          <w:rStyle w:val="Fett"/>
-        </w:rPr>
-        <w:t>Implementation Views</w:t>
-      </w:r>
-      <w:r>
-        <w:t>, it enumerates the views that are necessary, and for each view, explains what types of model elements it contains.]</w:t>
+        <w:t>This document shows the software architecture of OnLib.</w:t>
       </w:r>
     </w:p>
     <w:p>
@@ -2031,119 +1880,95 @@
         <w:pStyle w:val="InfoBlue"/>
       </w:pPr>
       <w:r>
-        <w:t>[This section describes the software requirements and objectives that have some significant impact on the architecture; for example, safety, security, privacy, use of an off-the-shelf product, portability, distribution, and reuse. It also captures the special constraints that may apply: design and implementation strategy, development tools, team structure, schedule, legacy code, and so on.]</w:t>
-      </w:r>
+        <w:t>This document shows the software architecture of OnLib.</w:t>
+      </w:r>
+      <w:r>
+        <w:t xml:space="preserve"> </w:t>
+      </w:r>
+    </w:p>
+    <w:p>
+      <w:pPr>
+        <w:pStyle w:val="berschrift1"/>
+      </w:pPr>
+      <w:bookmarkStart w:id="15" w:name="_Toc373075170"/>
+      <w:r>
+        <w:t>Use-Case View</w:t>
+      </w:r>
+      <w:bookmarkEnd w:id="15"/>
+      <w:r>
+        <w:t xml:space="preserve"> </w:t>
+      </w:r>
+    </w:p>
+    <w:p>
+      <w:pPr>
+        <w:pStyle w:val="InfoBlue"/>
+      </w:pPr>
+      <w:r>
+        <w:t>See SRS</w:t>
+      </w:r>
+    </w:p>
+    <w:p>
+      <w:pPr>
+        <w:pStyle w:val="berschrift2"/>
+      </w:pPr>
+      <w:bookmarkStart w:id="16" w:name="_Toc373075171"/>
+      <w:r>
+        <w:t>Use-Case Realizations</w:t>
+      </w:r>
+      <w:bookmarkEnd w:id="16"/>
+    </w:p>
+    <w:p>
+      <w:pPr>
+        <w:pStyle w:val="InfoBlue"/>
+      </w:pPr>
+      <w:r>
+        <w:t xml:space="preserve">See </w:t>
+      </w:r>
+      <w:r>
+        <w:t>Use Cases</w:t>
+      </w:r>
+    </w:p>
+    <w:p/>
+    <w:p>
+      <w:pPr>
+        <w:pStyle w:val="berschrift1"/>
+      </w:pPr>
+      <w:bookmarkStart w:id="17" w:name="_Toc373075172"/>
+      <w:r>
+        <w:t>Logical View</w:t>
+      </w:r>
+      <w:bookmarkEnd w:id="17"/>
+      <w:r>
+        <w:t xml:space="preserve"> </w:t>
+      </w:r>
+    </w:p>
+    <w:p>
+      <w:pPr>
+        <w:pStyle w:val="berschrift2"/>
+      </w:pPr>
+      <w:bookmarkStart w:id="18" w:name="_Toc373075173"/>
+      <w:r>
+        <w:t>Overview</w:t>
+      </w:r>
+      <w:bookmarkEnd w:id="18"/>
+    </w:p>
+    <w:p>
+      <w:pPr>
+        <w:pStyle w:val="InfoBlue"/>
+      </w:pPr>
     </w:p>
     <w:p>
       <w:pPr>
         <w:pStyle w:val="Textkrper"/>
       </w:pPr>
       <w:r>
-        <w:t xml:space="preserve">Write here which external interfaces and dependencies you have. </w:t>
-      </w:r>
-    </w:p>
-    <w:p>
-      <w:pPr>
-        <w:pStyle w:val="Textkrper"/>
-      </w:pPr>
-      <w:r>
-        <w:t xml:space="preserve">Make sure to include external systems and libraries in your diagrams below. </w:t>
-      </w:r>
-    </w:p>
-    <w:p>
-      <w:pPr>
-        <w:pStyle w:val="berschrift1"/>
-      </w:pPr>
-      <w:bookmarkStart w:id="15" w:name="_Toc373075170"/>
-      <w:r>
-        <w:t>Use-Case View</w:t>
-      </w:r>
-      <w:bookmarkEnd w:id="15"/>
-      <w:r>
-        <w:t xml:space="preserve"> </w:t>
-      </w:r>
-    </w:p>
-    <w:p>
-      <w:pPr>
-        <w:pStyle w:val="InfoBlue"/>
-      </w:pPr>
-      <w:r>
-        <w:t>See SRS</w:t>
-      </w:r>
-    </w:p>
-    <w:p>
-      <w:pPr>
-        <w:pStyle w:val="berschrift2"/>
-      </w:pPr>
-      <w:bookmarkStart w:id="16" w:name="_Toc373075171"/>
-      <w:r>
-        <w:t>Use-Case Realizations</w:t>
-      </w:r>
-      <w:bookmarkEnd w:id="16"/>
-    </w:p>
-    <w:p>
-      <w:pPr>
-        <w:pStyle w:val="InfoBlue"/>
-      </w:pPr>
-      <w:r>
-        <w:t>See SRS</w:t>
-      </w:r>
-    </w:p>
-    <w:p/>
-    <w:p>
-      <w:pPr>
-        <w:pStyle w:val="berschrift1"/>
-      </w:pPr>
-      <w:bookmarkStart w:id="17" w:name="_Toc373075172"/>
-      <w:r>
-        <w:t>Logical View</w:t>
-      </w:r>
-      <w:bookmarkEnd w:id="17"/>
-      <w:r>
-        <w:t xml:space="preserve"> </w:t>
-      </w:r>
-    </w:p>
-    <w:p>
-      <w:pPr>
-        <w:pStyle w:val="InfoBlue"/>
-      </w:pPr>
-      <w:r>
-        <w:t xml:space="preserve">[This section describes the architecturally significant parts of the design model, such as its decomposition into subsystems and packages. And for each significant package, its decomposition into classes and class utilities. You should introduce architecturally significant classes and describe their responsibilities, as well </w:t>
-      </w:r>
-      <w:r>
+        <w:rPr>
+          <w:noProof/>
+          <w:lang w:val="de-DE" w:eastAsia="zh-CN"/>
+        </w:rPr>
         <w:lastRenderedPageBreak/>
-        <w:t>as a few very important relationships, operations, and attributes.]</w:t>
-      </w:r>
-    </w:p>
-    <w:p>
-      <w:pPr>
-        <w:pStyle w:val="berschrift2"/>
-      </w:pPr>
-      <w:bookmarkStart w:id="18" w:name="_Toc373075173"/>
-      <w:r>
-        <w:t>Overview</w:t>
-      </w:r>
-      <w:bookmarkEnd w:id="18"/>
-    </w:p>
-    <w:p>
-      <w:pPr>
-        <w:pStyle w:val="InfoBlue"/>
-      </w:pPr>
-      <w:r>
-        <w:t>[This subsection describes the overall decomposition of the design model in terms of its package hierarchy and layers.]</w:t>
-      </w:r>
-    </w:p>
-    <w:p>
-      <w:pPr>
-        <w:pStyle w:val="Textkrper"/>
-      </w:pPr>
-      <w:r>
-        <w:rPr>
-          <w:noProof/>
-          <w:lang w:val="de-DE" w:eastAsia="zh-CN"/>
-        </w:rPr>
         <w:drawing>
-          <wp:inline distT="0" distB="0" distL="0" distR="0" wp14:anchorId="3A4549D8" wp14:editId="5A10EE4E">
+          <wp:inline distT="0" distB="0" distL="0" distR="0" wp14:anchorId="63F359FD" wp14:editId="09D02DCF">
             <wp:extent cx="5524500" cy="2423160"/>
             <wp:effectExtent l="0" t="0" r="0" b="0"/>
             <wp:docPr id="4" name="Bild 2" descr="http://book.cakephp.org/2.0/en/_images/basic_mvc.png"/>
@@ -2212,7 +2037,7 @@
           <w:lang w:val="de-DE" w:eastAsia="zh-CN"/>
         </w:rPr>
         <w:drawing>
-          <wp:inline distT="0" distB="0" distL="0" distR="0">
+          <wp:inline distT="0" distB="0" distL="0" distR="0" wp14:anchorId="127A0B16" wp14:editId="6F07F6E6">
             <wp:extent cx="5943600" cy="3441772"/>
             <wp:effectExtent l="0" t="0" r="0" b="6350"/>
             <wp:docPr id="1" name="Grafik 1" descr="C:\Source\University\SoftwareEngineering\Projekt_Semester3\Code\OnLib\ClassDiagram1.png"/>
@@ -2304,7 +2129,7 @@
         </w:rPr>
         <w:lastRenderedPageBreak/>
         <w:drawing>
-          <wp:inline distT="0" distB="0" distL="0" distR="0">
+          <wp:inline distT="0" distB="0" distL="0" distR="0" wp14:anchorId="5242557C" wp14:editId="55D669CF">
             <wp:extent cx="4146550" cy="3875281"/>
             <wp:effectExtent l="0" t="0" r="6350" b="0"/>
             <wp:docPr id="2" name="Grafik 2" descr="C:\Users\Wanping\Documents\Duale Hochschule\Software Engineering\OnLib_Documents\branches\dev\DeploymentView.png"/>
@@ -2375,16 +2200,14 @@
       </w:pPr>
       <w:r>
         <w:rPr>
-          <w:i/>
-          <w:noProof/>
-          <w:color w:val="0000FF"/>
+          <w:noProof/>
           <w:lang w:val="de-DE" w:eastAsia="zh-CN"/>
         </w:rPr>
         <w:drawing>
           <wp:inline distT="0" distB="0" distL="0" distR="0">
-            <wp:extent cx="5939790" cy="4977765"/>
-            <wp:effectExtent l="0" t="0" r="3810" b="0"/>
-            <wp:docPr id="5" name="Grafik 5"/>
+            <wp:extent cx="5943600" cy="3356342"/>
+            <wp:effectExtent l="0" t="0" r="0" b="0"/>
+            <wp:docPr id="3" name="Grafik 3" descr="C:\Users\Wanping\Documents\Duale Hochschule\Software Engineering\OnLib_Documents\trunk\Final Project Handin\DbSchema.png"/>
             <wp:cNvGraphicFramePr>
               <a:graphicFrameLocks xmlns:a="http://schemas.openxmlformats.org/drawingml/2006/main" noChangeAspect="1"/>
             </wp:cNvGraphicFramePr>
@@ -2392,7 +2215,7 @@
               <a:graphicData uri="http://schemas.openxmlformats.org/drawingml/2006/picture">
                 <pic:pic xmlns:pic="http://schemas.openxmlformats.org/drawingml/2006/picture">
                   <pic:nvPicPr>
-                    <pic:cNvPr id="0" name="Picture 2"/>
+                    <pic:cNvPr id="0" name="Picture 1" descr="C:\Users\Wanping\Documents\Duale Hochschule\Software Engineering\OnLib_Documents\trunk\Final Project Handin\DbSchema.png"/>
                     <pic:cNvPicPr>
                       <a:picLocks noChangeAspect="1" noChangeArrowheads="1"/>
                     </pic:cNvPicPr>
@@ -2413,7 +2236,7 @@
                   <pic:spPr bwMode="auto">
                     <a:xfrm>
                       <a:off x="0" y="0"/>
-                      <a:ext cx="5939790" cy="4977765"/>
+                      <a:ext cx="5943600" cy="3356342"/>
                     </a:xfrm>
                     <a:prstGeom prst="rect">
                       <a:avLst/>
@@ -2448,7 +2271,58 @@
         <w:pStyle w:val="InfoBlue"/>
       </w:pPr>
       <w:r>
-        <w:t>[A description of the major dimensioning characteristics of the software that impact the architecture, as well as the target performance constraints.]</w:t>
+        <w:rPr>
+          <w:noProof/>
+          <w:lang w:val="de-DE" w:eastAsia="zh-CN"/>
+        </w:rPr>
+        <w:drawing>
+          <wp:inline distT="0" distB="0" distL="0" distR="0">
+            <wp:extent cx="5943600" cy="2544604"/>
+            <wp:effectExtent l="0" t="0" r="0" b="8255"/>
+            <wp:docPr id="6" name="Grafik 6" descr="C:\Users\Wanping\Documents\Duale Hochschule\Software Engineering\OnLib_Documents\trunk\Final Project Handin\CodeMap.png"/>
+            <wp:cNvGraphicFramePr>
+              <a:graphicFrameLocks xmlns:a="http://schemas.openxmlformats.org/drawingml/2006/main" noChangeAspect="1"/>
+            </wp:cNvGraphicFramePr>
+            <a:graphic xmlns:a="http://schemas.openxmlformats.org/drawingml/2006/main">
+              <a:graphicData uri="http://schemas.openxmlformats.org/drawingml/2006/picture">
+                <pic:pic xmlns:pic="http://schemas.openxmlformats.org/drawingml/2006/picture">
+                  <pic:nvPicPr>
+                    <pic:cNvPr id="0" name="Picture 2" descr="C:\Users\Wanping\Documents\Duale Hochschule\Software Engineering\OnLib_Documents\trunk\Final Project Handin\CodeMap.png"/>
+                    <pic:cNvPicPr>
+                      <a:picLocks noChangeAspect="1" noChangeArrowheads="1"/>
+                    </pic:cNvPicPr>
+                  </pic:nvPicPr>
+                  <pic:blipFill>
+                    <a:blip r:embed="rId14">
+                      <a:extLst>
+                        <a:ext uri="{28A0092B-C50C-407E-A947-70E740481C1C}">
+                          <a14:useLocalDpi xmlns:a14="http://schemas.microsoft.com/office/drawing/2010/main" val="0"/>
+                        </a:ext>
+                      </a:extLst>
+                    </a:blip>
+                    <a:srcRect/>
+                    <a:stretch>
+                      <a:fillRect/>
+                    </a:stretch>
+                  </pic:blipFill>
+                  <pic:spPr bwMode="auto">
+                    <a:xfrm>
+                      <a:off x="0" y="0"/>
+                      <a:ext cx="5943600" cy="2544604"/>
+                    </a:xfrm>
+                    <a:prstGeom prst="rect">
+                      <a:avLst/>
+                    </a:prstGeom>
+                    <a:noFill/>
+                    <a:ln>
+                      <a:noFill/>
+                    </a:ln>
+                  </pic:spPr>
+                </pic:pic>
+              </a:graphicData>
+            </a:graphic>
+          </wp:inline>
+        </w:drawing>
       </w:r>
     </w:p>
     <w:p>
@@ -2456,7 +2330,7 @@
         <w:pStyle w:val="Textkrper"/>
       </w:pPr>
       <w:r>
-        <w:t>WE WILL DO THIS LATER</w:t>
+        <w:t>The major dimensioning characteristic of the software is the convenient way to borrow books, CDs and movies. Server congestion can be the consequence of to many users. However, this problem has already been considered when setting up the server, so this page should also work with many members who are online at the same time.</w:t>
       </w:r>
     </w:p>
     <w:p>
@@ -2474,25 +2348,17 @@
     </w:p>
     <w:p>
       <w:pPr>
-        <w:pStyle w:val="InfoBlue"/>
-      </w:pPr>
-      <w:r>
-        <w:t>[A description of how the software architecture contributes to all capabilities (other than functionality) of the system: extensibility, reliability, portability, and so on. If these characteristics have special significance, such as safety, security or privacy implications, they must be clearly delineated.]</w:t>
-      </w:r>
-    </w:p>
-    <w:p>
-      <w:pPr>
         <w:pStyle w:val="Textkrper"/>
       </w:pPr>
       <w:r>
-        <w:t>WE WILL DO THIS LATER</w:t>
+        <w:t>The major dimensioning characteristic of the software is the convenient way to borrow books, CDs and movies. Server congestion can be the consequence of to many users. However, this problem has already been considered when setting up the server, so this page should also work with many members who are online at the same time.</w:t>
       </w:r>
     </w:p>
     <w:sectPr>
-      <w:headerReference w:type="default" r:id="rId14"/>
-      <w:footerReference w:type="default" r:id="rId15"/>
-      <w:headerReference w:type="first" r:id="rId16"/>
-      <w:footerReference w:type="first" r:id="rId17"/>
+      <w:headerReference w:type="default" r:id="rId15"/>
+      <w:footerReference w:type="default" r:id="rId16"/>
+      <w:headerReference w:type="first" r:id="rId17"/>
+      <w:footerReference w:type="first" r:id="rId18"/>
       <w:pgSz w:w="12240" w:h="15840" w:code="1"/>
       <w:pgMar w:top="1440" w:right="1440" w:bottom="1440" w:left="1440" w:header="720" w:footer="720" w:gutter="0"/>
       <w:cols w:space="720"/>
@@ -2622,17 +2488,27 @@
           <w:r>
             <w:sym w:font="Symbol" w:char="F0D3"/>
           </w:r>
-          <w:fldSimple w:instr=" DOCPROPERTY &quot;Company&quot;  \* MERGEFORMAT ">
-            <w:r>
-              <w:t>&lt;</w:t>
-            </w:r>
-            <w:r>
-              <w:t>DHBW</w:t>
-            </w:r>
-            <w:r>
-              <w:t>&gt;</w:t>
-            </w:r>
-          </w:fldSimple>
+          <w:r>
+            <w:fldChar w:fldCharType="begin"/>
+          </w:r>
+          <w:r>
+            <w:instrText xml:space="preserve"> DOCPROPERTY "Company"  \* MERGEFORMAT </w:instrText>
+          </w:r>
+          <w:r>
+            <w:fldChar w:fldCharType="separate"/>
+          </w:r>
+          <w:r>
+            <w:t>&lt;</w:t>
+          </w:r>
+          <w:r>
+            <w:t>DHBW</w:t>
+          </w:r>
+          <w:r>
+            <w:t>&gt;</w:t>
+          </w:r>
+          <w:r>
+            <w:fldChar w:fldCharType="end"/>
+          </w:r>
           <w:r>
             <w:t xml:space="preserve">, </w:t>
           </w:r>
@@ -2696,7 +2572,7 @@
               <w:rStyle w:val="Seitenzahl"/>
               <w:noProof/>
             </w:rPr>
-            <w:t>4</w:t>
+            <w:t>3</w:t>
           </w:r>
           <w:r>
             <w:rPr>
@@ -2905,11 +2781,21 @@
           <w:tcW w:w="6379" w:type="dxa"/>
         </w:tcPr>
         <w:p>
-          <w:fldSimple w:instr=" TITLE  \* MERGEFORMAT ">
-            <w:r>
-              <w:t>Software Architecture Document</w:t>
-            </w:r>
-          </w:fldSimple>
+          <w:r>
+            <w:fldChar w:fldCharType="begin"/>
+          </w:r>
+          <w:r>
+            <w:instrText xml:space="preserve"> TITLE  \* MERGEFORMAT </w:instrText>
+          </w:r>
+          <w:r>
+            <w:fldChar w:fldCharType="separate"/>
+          </w:r>
+          <w:r>
+            <w:t>Software Architecture Document</w:t>
+          </w:r>
+          <w:r>
+            <w:fldChar w:fldCharType="end"/>
+          </w:r>
         </w:p>
       </w:tc>
       <w:tc>
@@ -2942,13 +2828,8 @@
           <w:gridSpan w:val="2"/>
         </w:tcPr>
         <w:p>
-          <w:proofErr w:type="spellStart"/>
           <w:r>
-            <w:t>Torsten</w:t>
-          </w:r>
-          <w:proofErr w:type="spellEnd"/>
-          <w:r>
-            <w:t>, Wanping</w:t>
+            <w:t>Torsten, Wanping</w:t>
           </w:r>
         </w:p>
       </w:tc>
@@ -4204,14 +4085,11 @@
     <w:basedOn w:val="Standard"/>
     <w:next w:val="Textkrper"/>
     <w:autoRedefine/>
+    <w:rsid w:val="009176FB"/>
     <w:pPr>
       <w:spacing w:after="120"/>
       <w:ind w:left="720"/>
     </w:pPr>
-    <w:rPr>
-      <w:i/>
-      <w:color w:val="0000FF"/>
-    </w:rPr>
   </w:style>
   <w:style w:type="character" w:styleId="Hyperlink">
     <w:name w:val="Hyperlink"/>
@@ -4960,14 +4838,11 @@
     <w:basedOn w:val="Standard"/>
     <w:next w:val="Textkrper"/>
     <w:autoRedefine/>
+    <w:rsid w:val="009176FB"/>
     <w:pPr>
       <w:spacing w:after="120"/>
       <w:ind w:left="720"/>
     </w:pPr>
-    <w:rPr>
-      <w:i/>
-      <w:color w:val="0000FF"/>
-    </w:rPr>
   </w:style>
   <w:style w:type="character" w:styleId="Hyperlink">
     <w:name w:val="Hyperlink"/>

</xml_diff>